<commit_message>
Socket client application doc
</commit_message>
<xml_diff>
--- a/application.docx
+++ b/application.docx
@@ -75,25 +75,7 @@
           <w:sz w:val="24"/>
           <w:szCs w:val="24"/>
         </w:rPr>
-        <w:t xml:space="preserve">Following are the technologies and </w:t>
-      </w:r>
-      <w:proofErr w:type="spellStart"/>
-      <w:proofErr w:type="gramStart"/>
-      <w:r>
-        <w:rPr>
-          <w:sz w:val="24"/>
-          <w:szCs w:val="24"/>
-        </w:rPr>
-        <w:t>apis</w:t>
-      </w:r>
-      <w:proofErr w:type="spellEnd"/>
-      <w:proofErr w:type="gramEnd"/>
-      <w:r>
-        <w:rPr>
-          <w:sz w:val="24"/>
-          <w:szCs w:val="24"/>
-        </w:rPr>
-        <w:t xml:space="preserve"> being used for this project,</w:t>
+        <w:t>Following are the technologies and apis being used for this project,</w:t>
       </w:r>
     </w:p>
     <w:p>
@@ -148,37 +130,12 @@
           <w:szCs w:val="24"/>
         </w:rPr>
       </w:pPr>
-      <w:proofErr w:type="spellStart"/>
-      <w:r>
-        <w:rPr>
-          <w:sz w:val="24"/>
-          <w:szCs w:val="24"/>
-        </w:rPr>
-        <w:t>Jaxb-api</w:t>
-      </w:r>
-      <w:proofErr w:type="spellEnd"/>
-      <w:r>
-        <w:rPr>
-          <w:sz w:val="24"/>
-          <w:szCs w:val="24"/>
-        </w:rPr>
-        <w:t xml:space="preserve"> , </w:t>
-      </w:r>
-      <w:proofErr w:type="spellStart"/>
-      <w:r>
-        <w:rPr>
-          <w:sz w:val="24"/>
-          <w:szCs w:val="24"/>
-        </w:rPr>
-        <w:t>jaxb-impl</w:t>
-      </w:r>
-      <w:proofErr w:type="spellEnd"/>
-      <w:r>
-        <w:rPr>
-          <w:sz w:val="24"/>
-          <w:szCs w:val="24"/>
-        </w:rPr>
-        <w:t xml:space="preserve"> jars </w:t>
+      <w:r>
+        <w:rPr>
+          <w:sz w:val="24"/>
+          <w:szCs w:val="24"/>
+        </w:rPr>
+        <w:t xml:space="preserve">Jaxb-api , jaxb-impl jars </w:t>
       </w:r>
     </w:p>
     <w:p>
@@ -200,61 +157,118 @@
         </w:rPr>
         <w:t>JUnit</w:t>
       </w:r>
+    </w:p>
+    <w:p>
+      <w:pPr>
+        <w:rPr>
+          <w:sz w:val="24"/>
+          <w:szCs w:val="24"/>
+        </w:rPr>
+      </w:pPr>
+      <w:r>
+        <w:rPr>
+          <w:sz w:val="24"/>
+          <w:szCs w:val="24"/>
+        </w:rPr>
+        <w:t>This application provides the socket client functionality using which we can write an xml message to a socket output stream and read the response from socket’s input stream</w:t>
+      </w:r>
+    </w:p>
+    <w:p>
+      <w:pPr>
+        <w:rPr>
+          <w:sz w:val="24"/>
+          <w:szCs w:val="24"/>
+        </w:rPr>
+      </w:pPr>
+      <w:r>
+        <w:rPr>
+          <w:sz w:val="24"/>
+          <w:szCs w:val="24"/>
+        </w:rPr>
+        <w:t>This solution is implemented using observer pattern where a Socket client observer observes the successful writing of xml message to the socket’s input stream, once the xml message sent the observer is notified accordingly.</w:t>
+      </w:r>
+    </w:p>
+    <w:p>
+      <w:pPr>
+        <w:rPr>
+          <w:sz w:val="24"/>
+          <w:szCs w:val="24"/>
+        </w:rPr>
+      </w:pPr>
+      <w:r>
+        <w:rPr>
+          <w:sz w:val="24"/>
+          <w:szCs w:val="24"/>
+        </w:rPr>
+        <w:t xml:space="preserve">The implementation is abstracted behind the </w:t>
+      </w:r>
+      <w:r>
+        <w:rPr>
+          <w:b/>
+          <w:sz w:val="24"/>
+          <w:szCs w:val="24"/>
+        </w:rPr>
+        <w:t>SocketSendAndReceive</w:t>
+      </w:r>
+      <w:r>
+        <w:rPr>
+          <w:sz w:val="24"/>
+          <w:szCs w:val="24"/>
+        </w:rPr>
+        <w:t xml:space="preserve"> interface, the reason is to provide extensibility in future.</w:t>
+      </w:r>
+    </w:p>
+    <w:p>
+      <w:pPr>
+        <w:rPr>
+          <w:sz w:val="24"/>
+          <w:szCs w:val="24"/>
+        </w:rPr>
+      </w:pPr>
+      <w:r>
+        <w:rPr>
+          <w:sz w:val="24"/>
+          <w:szCs w:val="24"/>
+        </w:rPr>
+        <w:t xml:space="preserve">Junit is used to provide the unit test for the different business case scenarios. </w:t>
+      </w:r>
+    </w:p>
+    <w:p>
+      <w:pPr>
+        <w:rPr>
+          <w:sz w:val="24"/>
+          <w:szCs w:val="24"/>
+        </w:rPr>
+      </w:pPr>
+      <w:r>
+        <w:rPr>
+          <w:sz w:val="24"/>
+          <w:szCs w:val="24"/>
+        </w:rPr>
+        <w:t xml:space="preserve">The application is testable via a main class or using the unit test case in </w:t>
+      </w:r>
+      <w:r>
+        <w:rPr>
+          <w:sz w:val="24"/>
+          <w:szCs w:val="24"/>
+        </w:rPr>
+        <w:t>SocketClientTest</w:t>
+      </w:r>
+      <w:r>
+        <w:rPr>
+          <w:sz w:val="24"/>
+          <w:szCs w:val="24"/>
+        </w:rPr>
+        <w:t xml:space="preserve"> class</w:t>
+      </w:r>
       <w:bookmarkStart w:id="0" w:name="_GoBack"/>
       <w:bookmarkEnd w:id="0"/>
-    </w:p>
-    <w:p>
-      <w:pPr>
-        <w:rPr>
-          <w:sz w:val="24"/>
-          <w:szCs w:val="24"/>
-        </w:rPr>
-      </w:pPr>
-      <w:r>
-        <w:rPr>
-          <w:sz w:val="24"/>
-          <w:szCs w:val="24"/>
-        </w:rPr>
-        <w:t>This application provides the socket client functionality using which we can write an xml message to a socket output stream and read the response from socket’s input stream</w:t>
-      </w:r>
-    </w:p>
-    <w:p>
-      <w:pPr>
-        <w:rPr>
-          <w:sz w:val="24"/>
-          <w:szCs w:val="24"/>
-        </w:rPr>
-      </w:pPr>
-      <w:r>
-        <w:rPr>
-          <w:sz w:val="24"/>
-          <w:szCs w:val="24"/>
-        </w:rPr>
-        <w:t>This solution is implemented using observer pattern where a Socket client observer observes the successful writing of xml message to the socket’s input stream, once the xml message sent the observer is notified accordingly.</w:t>
-      </w:r>
-    </w:p>
-    <w:p>
-      <w:pPr>
-        <w:rPr>
-          <w:sz w:val="24"/>
-          <w:szCs w:val="24"/>
-        </w:rPr>
-      </w:pPr>
-      <w:proofErr w:type="spellStart"/>
-      <w:r>
-        <w:rPr>
-          <w:sz w:val="24"/>
-          <w:szCs w:val="24"/>
-        </w:rPr>
-        <w:t>Junit</w:t>
-      </w:r>
-      <w:proofErr w:type="spellEnd"/>
-      <w:r>
-        <w:rPr>
-          <w:sz w:val="24"/>
-          <w:szCs w:val="24"/>
-        </w:rPr>
-        <w:t xml:space="preserve"> is used to provide the unit test for the different business case scenarios. </w:t>
+      <w:r>
+        <w:rPr>
+          <w:sz w:val="24"/>
+          <w:szCs w:val="24"/>
+        </w:rPr>
+        <w:t>.</w:t>
       </w:r>
     </w:p>
     <w:p>
@@ -291,133 +305,37 @@
           <w:sz w:val="24"/>
           <w:szCs w:val="24"/>
         </w:rPr>
-        <w:t xml:space="preserve">To run unit </w:t>
-      </w:r>
-      <w:proofErr w:type="gramStart"/>
-      <w:r>
-        <w:rPr>
-          <w:sz w:val="24"/>
-          <w:szCs w:val="24"/>
-        </w:rPr>
-        <w:t>test :</w:t>
-      </w:r>
-      <w:proofErr w:type="gramEnd"/>
-      <w:r>
-        <w:rPr>
-          <w:sz w:val="24"/>
-          <w:szCs w:val="24"/>
-        </w:rPr>
-        <w:t xml:space="preserve"> </w:t>
-      </w:r>
-      <w:proofErr w:type="spellStart"/>
-      <w:r>
-        <w:rPr>
-          <w:sz w:val="24"/>
-          <w:szCs w:val="24"/>
-        </w:rPr>
-        <w:t>mvn</w:t>
-      </w:r>
-      <w:proofErr w:type="spellEnd"/>
-      <w:r>
-        <w:rPr>
-          <w:sz w:val="24"/>
-          <w:szCs w:val="24"/>
-        </w:rPr>
-        <w:t xml:space="preserve"> clean test</w:t>
-      </w:r>
-    </w:p>
-    <w:p>
-      <w:pPr>
-        <w:rPr>
-          <w:sz w:val="24"/>
-          <w:szCs w:val="24"/>
-        </w:rPr>
-      </w:pPr>
-      <w:r>
-        <w:rPr>
-          <w:sz w:val="24"/>
-          <w:szCs w:val="24"/>
-        </w:rPr>
-        <w:t xml:space="preserve">To Build and </w:t>
-      </w:r>
-      <w:proofErr w:type="gramStart"/>
-      <w:r>
-        <w:rPr>
-          <w:sz w:val="24"/>
-          <w:szCs w:val="24"/>
-        </w:rPr>
-        <w:t>package :</w:t>
-      </w:r>
-      <w:proofErr w:type="gramEnd"/>
-      <w:r>
-        <w:rPr>
-          <w:sz w:val="24"/>
-          <w:szCs w:val="24"/>
-        </w:rPr>
-        <w:t xml:space="preserve"> </w:t>
-      </w:r>
-      <w:proofErr w:type="spellStart"/>
-      <w:r>
-        <w:rPr>
-          <w:sz w:val="24"/>
-          <w:szCs w:val="24"/>
-        </w:rPr>
-        <w:t>mvn</w:t>
-      </w:r>
-      <w:proofErr w:type="spellEnd"/>
-      <w:r>
-        <w:rPr>
-          <w:sz w:val="24"/>
-          <w:szCs w:val="24"/>
-        </w:rPr>
-        <w:t xml:space="preserve"> clean package</w:t>
-      </w:r>
-    </w:p>
-    <w:p>
-      <w:pPr>
-        <w:rPr>
-          <w:sz w:val="24"/>
-          <w:szCs w:val="24"/>
-        </w:rPr>
-      </w:pPr>
-      <w:r>
-        <w:rPr>
-          <w:sz w:val="24"/>
-          <w:szCs w:val="24"/>
-        </w:rPr>
-        <w:t xml:space="preserve">To build and </w:t>
-      </w:r>
-      <w:proofErr w:type="gramStart"/>
-      <w:r>
-        <w:rPr>
-          <w:sz w:val="24"/>
-          <w:szCs w:val="24"/>
-        </w:rPr>
-        <w:t>install :</w:t>
-      </w:r>
-      <w:proofErr w:type="gramEnd"/>
-      <w:r>
-        <w:rPr>
-          <w:sz w:val="24"/>
-          <w:szCs w:val="24"/>
-        </w:rPr>
-        <w:t xml:space="preserve"> </w:t>
-      </w:r>
-      <w:proofErr w:type="spellStart"/>
-      <w:r>
-        <w:rPr>
-          <w:sz w:val="24"/>
-          <w:szCs w:val="24"/>
-        </w:rPr>
-        <w:t>mvn</w:t>
-      </w:r>
-      <w:proofErr w:type="spellEnd"/>
-      <w:r>
-        <w:rPr>
-          <w:sz w:val="24"/>
-          <w:szCs w:val="24"/>
-        </w:rPr>
-        <w:t xml:space="preserve"> clean install.</w:t>
+        <w:t>To run unit test : mvn clean test</w:t>
+      </w:r>
+    </w:p>
+    <w:p>
+      <w:pPr>
+        <w:rPr>
+          <w:sz w:val="24"/>
+          <w:szCs w:val="24"/>
+        </w:rPr>
+      </w:pPr>
+      <w:r>
+        <w:rPr>
+          <w:sz w:val="24"/>
+          <w:szCs w:val="24"/>
+        </w:rPr>
+        <w:t>To Build and package : mvn clean package</w:t>
+      </w:r>
+    </w:p>
+    <w:p>
+      <w:pPr>
+        <w:rPr>
+          <w:sz w:val="24"/>
+          <w:szCs w:val="24"/>
+        </w:rPr>
+      </w:pPr>
+      <w:r>
+        <w:rPr>
+          <w:sz w:val="24"/>
+          <w:szCs w:val="24"/>
+        </w:rPr>
+        <w:t>To build and install : mvn clean install.</w:t>
       </w:r>
     </w:p>
     <w:p>
@@ -434,21 +352,12 @@
         </w:rPr>
         <w:t xml:space="preserve">The final result will be written to a text file called </w:t>
       </w:r>
-      <w:proofErr w:type="gramStart"/>
-      <w:r>
-        <w:rPr>
-          <w:sz w:val="24"/>
-          <w:szCs w:val="24"/>
-        </w:rPr>
-        <w:t>README.txt ,</w:t>
-      </w:r>
-      <w:proofErr w:type="gramEnd"/>
-      <w:r>
-        <w:rPr>
-          <w:sz w:val="24"/>
-          <w:szCs w:val="24"/>
-        </w:rPr>
-        <w:t xml:space="preserve"> which is under root of the project.</w:t>
+      <w:r>
+        <w:rPr>
+          <w:sz w:val="24"/>
+          <w:szCs w:val="24"/>
+        </w:rPr>
+        <w:t>README.txt , which is under root of the project.</w:t>
       </w:r>
     </w:p>
     <w:p>

</xml_diff>